<commit_message>
amending the key algortihms, I will continue to work on this doc later
</commit_message>
<xml_diff>
--- a/DOCS/Drafts/Design Spec/Key Algorithms.docx
+++ b/DOCS/Drafts/Design Spec/Key Algorithms.docx
@@ -1,6 +1,6 @@
 
 <file path=word/document.xml><?xml version="1.0" encoding="utf-8"?>
-<w:document xmlns:wpc="http://schemas.microsoft.com/office/word/2010/wordprocessingCanvas" xmlns:mo="http://schemas.microsoft.com/office/mac/office/2008/main" xmlns:mc="http://schemas.openxmlformats.org/markup-compatibility/2006" xmlns:mv="urn:schemas-microsoft-com:mac:vml" xmlns:o="urn:schemas-microsoft-com:office:office" xmlns:r="http://schemas.openxmlformats.org/officeDocument/2006/relationships" xmlns:m="http://schemas.openxmlformats.org/officeDocument/2006/math" xmlns:v="urn:schemas-microsoft-com:vml" xmlns:wp14="http://schemas.microsoft.com/office/word/2010/wordprocessingDrawing" xmlns:wp="http://schemas.openxmlformats.org/drawingml/2006/wordprocessingDrawing" xmlns:w10="urn:schemas-microsoft-com:office:word" xmlns:w="http://schemas.openxmlformats.org/wordprocessingml/2006/main" xmlns:w14="http://schemas.microsoft.com/office/word/2010/wordml" xmlns:wpg="http://schemas.microsoft.com/office/word/2010/wordprocessingGroup" xmlns:wpi="http://schemas.microsoft.com/office/word/2010/wordprocessingInk" xmlns:wne="http://schemas.microsoft.com/office/word/2006/wordml" xmlns:wps="http://schemas.microsoft.com/office/word/2010/wordprocessingShape" mc:Ignorable="w14 wp14">
+<w:document xmlns:wpc="http://schemas.microsoft.com/office/word/2010/wordprocessingCanvas" xmlns:mc="http://schemas.openxmlformats.org/markup-compatibility/2006" xmlns:o="urn:schemas-microsoft-com:office:office" xmlns:r="http://schemas.openxmlformats.org/officeDocument/2006/relationships" xmlns:m="http://schemas.openxmlformats.org/officeDocument/2006/math" xmlns:v="urn:schemas-microsoft-com:vml" xmlns:wp14="http://schemas.microsoft.com/office/word/2010/wordprocessingDrawing" xmlns:wp="http://schemas.openxmlformats.org/drawingml/2006/wordprocessingDrawing" xmlns:w10="urn:schemas-microsoft-com:office:word" xmlns:w="http://schemas.openxmlformats.org/wordprocessingml/2006/main" xmlns:w14="http://schemas.microsoft.com/office/word/2010/wordml" xmlns:wpg="http://schemas.microsoft.com/office/word/2010/wordprocessingGroup" xmlns:wpi="http://schemas.microsoft.com/office/word/2010/wordprocessingInk" xmlns:wne="http://schemas.microsoft.com/office/word/2006/wordml" xmlns:wps="http://schemas.microsoft.com/office/word/2010/wordprocessingShape" mc:Ignorable="w14 wp14">
   <w:body>
     <w:p>
       <w:pPr>
@@ -16,41 +16,29 @@
       <w:pPr>
         <w:pStyle w:val="Heading2"/>
       </w:pPr>
+      <w:r>
+        <w:t>Generating JSON</w:t>
+      </w:r>
+    </w:p>
+    <w:p>
+      <w:r>
+        <w:t xml:space="preserve">All relevant classes will have a </w:t>
+      </w:r>
       <w:proofErr w:type="spellStart"/>
       <w:proofErr w:type="gramStart"/>
       <w:r>
-        <w:t>toJSON</w:t>
+        <w:t>toJson</w:t>
       </w:r>
       <w:proofErr w:type="spellEnd"/>
+      <w:r>
+        <w:t>(</w:t>
+      </w:r>
       <w:proofErr w:type="gramEnd"/>
       <w:r>
-        <w:t>()</w:t>
-      </w:r>
-    </w:p>
-    <w:p>
-      <w:r>
-        <w:t>TODO ADD SOURCE CODE</w:t>
-      </w:r>
-    </w:p>
-    <w:p>
-      <w:r>
-        <w:t xml:space="preserve">Most classes will have a </w:t>
-      </w:r>
-      <w:proofErr w:type="spellStart"/>
-      <w:r>
-        <w:t>toJSON</w:t>
-      </w:r>
-      <w:proofErr w:type="spellEnd"/>
-      <w:r>
-        <w:t xml:space="preserve"> method that will take the contents of the object and convert them into a representative JSON string that can be interpreted by the server and added to the database, when it comes to the sending of files we shall, in the JSON attach a </w:t>
-      </w:r>
-      <w:proofErr w:type="spellStart"/>
-      <w:r>
-        <w:t>filepath</w:t>
-      </w:r>
-      <w:proofErr w:type="spellEnd"/>
-      <w:r>
-        <w:t xml:space="preserve"> and when we are sending the information to the server using HTTP Post the files that we are sending will be sent as an attachment to a MIME message</w:t>
+        <w:t>) method that constructs a JSON object based on the c</w:t>
+      </w:r>
+      <w:r>
+        <w:t xml:space="preserve">ontents of the class.  This includes any objects constructed by the class itself.  Any photographs that we are going to use have their file path added as a component of the generated JSON objects. </w:t>
       </w:r>
     </w:p>
     <w:p>
@@ -58,34 +46,38 @@
         <w:pStyle w:val="Heading2"/>
       </w:pPr>
       <w:r>
-        <w:t>The Generation of MIME messages</w:t>
-      </w:r>
-    </w:p>
-    <w:p>
-      <w:r>
-        <w:t xml:space="preserve">In Android the sending of information via HTTP Post is rather simple, we create an object known as a </w:t>
-      </w:r>
-      <w:proofErr w:type="spellStart"/>
-      <w:r>
-        <w:t>HttpPost</w:t>
-      </w:r>
-      <w:proofErr w:type="spellEnd"/>
-      <w:r>
-        <w:t xml:space="preserve"> object, with a </w:t>
-      </w:r>
-      <w:proofErr w:type="spellStart"/>
-      <w:r>
-        <w:t>url</w:t>
-      </w:r>
-      <w:proofErr w:type="spellEnd"/>
-      <w:r>
-        <w:t xml:space="preserve"> attached to it, we then add all associated information necessary and send it to the </w:t>
-      </w:r>
-      <w:proofErr w:type="spellStart"/>
-      <w:r>
-        <w:t>url</w:t>
-      </w:r>
-      <w:proofErr w:type="spellEnd"/>
+        <w:t>Communicating with the server</w:t>
+      </w:r>
+    </w:p>
+    <w:p>
+      <w:r>
+        <w:t xml:space="preserve">We have chosen to create JSON objects and </w:t>
+      </w:r>
+      <w:r>
+        <w:t xml:space="preserve">send them as a MIME message via  HTTP Post, to do this we are creating a HTTP Post object attaching our </w:t>
+      </w:r>
+      <w:bookmarkStart w:id="0" w:name="_GoBack"/>
+      <w:bookmarkEnd w:id="0"/>
+    </w:p>
+    <w:p>
+      <w:r>
+        <w:t>In Android the sending of information via HTTP Post is rather simple, we create an object known as a H</w:t>
+      </w:r>
+      <w:r>
+        <w:t xml:space="preserve">TTP </w:t>
+      </w:r>
+      <w:r>
+        <w:t xml:space="preserve">Post object, with a </w:t>
+      </w:r>
+      <w:r>
+        <w:t>URL</w:t>
+      </w:r>
+      <w:r>
+        <w:t xml:space="preserve"> attached to it, we then add all associated informati</w:t>
+      </w:r>
+      <w:r>
+        <w:t>on necessary and send it to the URL</w:t>
+      </w:r>
       <w:r>
         <w:t xml:space="preserve"> previously attached</w:t>
       </w:r>
@@ -100,50 +92,91 @@
     </w:p>
     <w:p>
       <w:r>
-        <w:t xml:space="preserve">To keep track of the rout the user is taking we are going to </w:t>
-      </w:r>
-      <w:proofErr w:type="spellStart"/>
-      <w:r>
-        <w:t>genereate</w:t>
-      </w:r>
-      <w:proofErr w:type="spellEnd"/>
+        <w:t>To keep track of the rout</w:t>
+      </w:r>
+      <w:r>
+        <w:t>e</w:t>
+      </w:r>
+      <w:r>
+        <w:t xml:space="preserve"> the user is taking we are going to </w:t>
+      </w:r>
+      <w:r>
+        <w:t>generate</w:t>
+      </w:r>
       <w:r>
         <w:t xml:space="preserve"> a location every </w:t>
       </w:r>
-      <w:proofErr w:type="spellStart"/>
-      <w:r>
-        <w:t>XXXm</w:t>
-      </w:r>
-      <w:proofErr w:type="spellEnd"/>
+      <w:r>
+        <w:t>few meters</w:t>
+      </w:r>
       <w:r>
         <w:t xml:space="preserve"> determined by a </w:t>
       </w:r>
-      <w:proofErr w:type="spellStart"/>
-      <w:r>
-        <w:t>persistant</w:t>
-      </w:r>
-      <w:proofErr w:type="spellEnd"/>
-      <w:r>
-        <w:t xml:space="preserve"> algorithm checking the difference in the long/</w:t>
-      </w:r>
-      <w:proofErr w:type="spellStart"/>
-      <w:r>
-        <w:t>latt</w:t>
-      </w:r>
-      <w:proofErr w:type="spellEnd"/>
-      <w:r>
-        <w:t xml:space="preserve"> and calculating if the difference equates to the prescribed </w:t>
-      </w:r>
-      <w:proofErr w:type="spellStart"/>
-      <w:r>
-        <w:t>differecene</w:t>
-      </w:r>
-      <w:proofErr w:type="spellEnd"/>
-      <w:r>
-        <w:t xml:space="preserve"> for adding a location, if the user adds a location within XX seconds of the app generating one the app generated one will be removed to reduce on data transfer for the user</w:t>
-      </w:r>
-      <w:r>
-        <w:t xml:space="preserve"> Locations have a timestamp.</w:t>
+      <w:r>
+        <w:t>persistent</w:t>
+      </w:r>
+      <w:r>
+        <w:t xml:space="preserve"> algorithm checking the difference in the long</w:t>
+      </w:r>
+      <w:r>
+        <w:t>itude</w:t>
+      </w:r>
+      <w:r>
+        <w:t>/</w:t>
+      </w:r>
+      <w:r>
+        <w:t>latitude</w:t>
+      </w:r>
+      <w:r>
+        <w:t xml:space="preserve"> and calculating if the difference </w:t>
+      </w:r>
+      <w:r>
+        <w:t>equates</w:t>
+      </w:r>
+      <w:r>
+        <w:t xml:space="preserve"> to </w:t>
+      </w:r>
+      <w:r>
+        <w:t xml:space="preserve">or is greater than </w:t>
+      </w:r>
+      <w:r>
+        <w:t xml:space="preserve">the prescribed </w:t>
+      </w:r>
+      <w:r>
+        <w:t>difference</w:t>
+      </w:r>
+      <w:r>
+        <w:t xml:space="preserve"> for addi</w:t>
+      </w:r>
+      <w:r>
+        <w:t xml:space="preserve">ng a location. </w:t>
+      </w:r>
+      <w:r>
+        <w:t xml:space="preserve"> </w:t>
+      </w:r>
+      <w:r>
+        <w:t>I</w:t>
+      </w:r>
+      <w:r>
+        <w:t xml:space="preserve">f the user adds a location within </w:t>
+      </w:r>
+      <w:r>
+        <w:t>5</w:t>
+      </w:r>
+      <w:r>
+        <w:t xml:space="preserve"> </w:t>
+      </w:r>
+      <w:r>
+        <w:t>minutes of</w:t>
+      </w:r>
+      <w:r>
+        <w:t xml:space="preserve"> the app generating one the app generated one will be removed to reduce on data transfer for the user</w:t>
+      </w:r>
+      <w:r>
+        <w:t>.</w:t>
+      </w:r>
+      <w:r>
+        <w:t xml:space="preserve"> </w:t>
       </w:r>
     </w:p>
     <w:p>
@@ -156,7 +189,10 @@
     </w:p>
     <w:p>
       <w:r>
-        <w:t>Locations will be stored in a linked list, we will have the option to add/delete/modify any given location using a simple Linked List type WILL LEA check this please</w:t>
+        <w:t>As stated above the previous location will be checked on the creation of a key location by the user</w:t>
+      </w:r>
+      <w:r>
+        <w:t xml:space="preserve"> if the user-generated location’s timestamp more than 5 minutes older than the previous location, just add the location to the end of the linked list; however if the previous non-user created location is less than 5 minutes old, replace it with the new user-generated location. </w:t>
       </w:r>
     </w:p>
     <w:p>
@@ -169,24 +205,8 @@
     </w:p>
     <w:p>
       <w:r>
-        <w:t>Check this before Tuesday 3</w:t>
-      </w:r>
-      <w:r>
-        <w:rPr>
-          <w:vertAlign w:val="superscript"/>
-        </w:rPr>
-        <w:t>rd</w:t>
-      </w:r>
-      <w:r>
-        <w:t xml:space="preserve"> hac22</w:t>
-      </w:r>
-      <w:bookmarkStart w:id="0" w:name="_GoBack"/>
-      <w:bookmarkEnd w:id="0"/>
-    </w:p>
-    <w:p>
-      <w:pPr>
-        <w:pStyle w:val="Heading2"/>
-      </w:pPr>
+        <w:t>The android operating system allows us to simply store our own images that the user will create in app in our own file storage system under the images folder on the device</w:t>
+      </w:r>
     </w:p>
     <w:p/>
     <w:p>
@@ -217,7 +237,7 @@
     </w:rPrDefault>
     <w:pPrDefault/>
   </w:docDefaults>
-  <w:latentStyles w:defLockedState="0" w:defUIPriority="99" w:defSemiHidden="1" w:defUnhideWhenUsed="1" w:defQFormat="0" w:count="276">
+  <w:latentStyles w:defLockedState="0" w:defUIPriority="99" w:defSemiHidden="1" w:defUnhideWhenUsed="1" w:defQFormat="0" w:count="267">
     <w:lsdException w:name="Normal" w:semiHidden="0" w:uiPriority="0" w:unhideWhenUsed="0" w:qFormat="1"/>
     <w:lsdException w:name="heading 1" w:semiHidden="0" w:uiPriority="9" w:unhideWhenUsed="0" w:qFormat="1"/>
     <w:lsdException w:name="heading 2" w:uiPriority="9" w:qFormat="1"/>
@@ -468,7 +488,7 @@
 </file>
 
 <file path=word/stylesWithEffects.xml><?xml version="1.0" encoding="utf-8"?>
-<w:styles xmlns:wpc="http://schemas.microsoft.com/office/word/2010/wordprocessingCanvas" xmlns:mo="http://schemas.microsoft.com/office/mac/office/2008/main" xmlns:mc="http://schemas.openxmlformats.org/markup-compatibility/2006" xmlns:mv="urn:schemas-microsoft-com:mac:vml" xmlns:o="urn:schemas-microsoft-com:office:office" xmlns:r="http://schemas.openxmlformats.org/officeDocument/2006/relationships" xmlns:m="http://schemas.openxmlformats.org/officeDocument/2006/math" xmlns:v="urn:schemas-microsoft-com:vml" xmlns:wp14="http://schemas.microsoft.com/office/word/2010/wordprocessingDrawing" xmlns:wp="http://schemas.openxmlformats.org/drawingml/2006/wordprocessingDrawing" xmlns:w10="urn:schemas-microsoft-com:office:word" xmlns:w="http://schemas.openxmlformats.org/wordprocessingml/2006/main" xmlns:w14="http://schemas.microsoft.com/office/word/2010/wordml" xmlns:wpg="http://schemas.microsoft.com/office/word/2010/wordprocessingGroup" xmlns:wpi="http://schemas.microsoft.com/office/word/2010/wordprocessingInk" xmlns:wne="http://schemas.microsoft.com/office/word/2006/wordml" xmlns:wps="http://schemas.microsoft.com/office/word/2010/wordprocessingShape" mc:Ignorable="w14 wp14">
+<w:styles xmlns:wpc="http://schemas.microsoft.com/office/word/2010/wordprocessingCanvas" xmlns:mc="http://schemas.openxmlformats.org/markup-compatibility/2006" xmlns:o="urn:schemas-microsoft-com:office:office" xmlns:r="http://schemas.openxmlformats.org/officeDocument/2006/relationships" xmlns:m="http://schemas.openxmlformats.org/officeDocument/2006/math" xmlns:v="urn:schemas-microsoft-com:vml" xmlns:wp14="http://schemas.microsoft.com/office/word/2010/wordprocessingDrawing" xmlns:wp="http://schemas.openxmlformats.org/drawingml/2006/wordprocessingDrawing" xmlns:w10="urn:schemas-microsoft-com:office:word" xmlns:w="http://schemas.openxmlformats.org/wordprocessingml/2006/main" xmlns:w14="http://schemas.microsoft.com/office/word/2010/wordml" xmlns:wpg="http://schemas.microsoft.com/office/word/2010/wordprocessingGroup" xmlns:wpi="http://schemas.microsoft.com/office/word/2010/wordprocessingInk" xmlns:wne="http://schemas.microsoft.com/office/word/2006/wordml" xmlns:wps="http://schemas.microsoft.com/office/word/2010/wordprocessingShape" mc:Ignorable="w14 wp14">
   <w:docDefaults>
     <w:rPrDefault>
       <w:rPr>
@@ -480,7 +500,7 @@
     </w:rPrDefault>
     <w:pPrDefault/>
   </w:docDefaults>
-  <w:latentStyles w:defLockedState="0" w:defUIPriority="99" w:defSemiHidden="1" w:defUnhideWhenUsed="1" w:defQFormat="0" w:count="276">
+  <w:latentStyles w:defLockedState="0" w:defUIPriority="99" w:defSemiHidden="1" w:defUnhideWhenUsed="1" w:defQFormat="0" w:count="267">
     <w:lsdException w:name="Normal" w:semiHidden="0" w:uiPriority="0" w:unhideWhenUsed="0" w:qFormat="1"/>
     <w:lsdException w:name="heading 1" w:semiHidden="0" w:uiPriority="9" w:unhideWhenUsed="0" w:qFormat="1"/>
     <w:lsdException w:name="heading 2" w:uiPriority="9" w:qFormat="1"/>

</xml_diff>

<commit_message>
updating timesheet and Key Algorithms document
</commit_message>
<xml_diff>
--- a/DOCS/Drafts/Design Spec/Key Algorithms.docx
+++ b/DOCS/Drafts/Design Spec/Key Algorithms.docx
@@ -1,6 +1,6 @@
 
 <file path=word/document.xml><?xml version="1.0" encoding="utf-8"?>
-<w:document xmlns:wpc="http://schemas.microsoft.com/office/word/2010/wordprocessingCanvas" xmlns:mc="http://schemas.openxmlformats.org/markup-compatibility/2006" xmlns:o="urn:schemas-microsoft-com:office:office" xmlns:r="http://schemas.openxmlformats.org/officeDocument/2006/relationships" xmlns:m="http://schemas.openxmlformats.org/officeDocument/2006/math" xmlns:v="urn:schemas-microsoft-com:vml" xmlns:wp14="http://schemas.microsoft.com/office/word/2010/wordprocessingDrawing" xmlns:wp="http://schemas.openxmlformats.org/drawingml/2006/wordprocessingDrawing" xmlns:w10="urn:schemas-microsoft-com:office:word" xmlns:w="http://schemas.openxmlformats.org/wordprocessingml/2006/main" xmlns:w14="http://schemas.microsoft.com/office/word/2010/wordml" xmlns:wpg="http://schemas.microsoft.com/office/word/2010/wordprocessingGroup" xmlns:wpi="http://schemas.microsoft.com/office/word/2010/wordprocessingInk" xmlns:wne="http://schemas.microsoft.com/office/word/2006/wordml" xmlns:wps="http://schemas.microsoft.com/office/word/2010/wordprocessingShape" mc:Ignorable="w14 wp14">
+<w:document xmlns:ve="http://schemas.openxmlformats.org/markup-compatibility/2006" xmlns:o="urn:schemas-microsoft-com:office:office" xmlns:r="http://schemas.openxmlformats.org/officeDocument/2006/relationships" xmlns:m="http://schemas.openxmlformats.org/officeDocument/2006/math" xmlns:v="urn:schemas-microsoft-com:vml" xmlns:wp="http://schemas.openxmlformats.org/drawingml/2006/wordprocessingDrawing" xmlns:w10="urn:schemas-microsoft-com:office:word" xmlns:w="http://schemas.openxmlformats.org/wordprocessingml/2006/main" xmlns:wne="http://schemas.microsoft.com/office/word/2006/wordml">
   <w:body>
     <w:p>
       <w:pPr>
@@ -25,17 +25,12 @@
         <w:t xml:space="preserve">All relevant classes will have a </w:t>
       </w:r>
       <w:proofErr w:type="spellStart"/>
-      <w:proofErr w:type="gramStart"/>
       <w:r>
         <w:t>toJson</w:t>
       </w:r>
       <w:proofErr w:type="spellEnd"/>
       <w:r>
-        <w:t>(</w:t>
-      </w:r>
-      <w:proofErr w:type="gramEnd"/>
-      <w:r>
-        <w:t>) method that constructs a JSON object based on the c</w:t>
+        <w:t>() method that constructs a JSON object based on the c</w:t>
       </w:r>
       <w:r>
         <w:t xml:space="preserve">ontents of the class.  This includes any objects constructed by the class itself.  Any photographs that we are going to use have their file path added as a component of the generated JSON objects. </w:t>
@@ -206,6 +201,12 @@
     <w:p>
       <w:r>
         <w:t>The android operating system allows us to simply store our own images that the user will create in app in our own file storage system under the images folder on the device</w:t>
+      </w:r>
+      <w:r>
+        <w:t>.  This will allow us to e</w:t>
+      </w:r>
+      <w:r>
+        <w:t>asily attach the images for the relevant key locations while being able to just reference a file path in the JSON string.</w:t>
       </w:r>
     </w:p>
     <w:p/>
@@ -225,7 +226,7 @@
 </file>
 
 <file path=word/styles.xml><?xml version="1.0" encoding="utf-8"?>
-<w:styles xmlns:mc="http://schemas.openxmlformats.org/markup-compatibility/2006" xmlns:r="http://schemas.openxmlformats.org/officeDocument/2006/relationships" xmlns:w="http://schemas.openxmlformats.org/wordprocessingml/2006/main" xmlns:w14="http://schemas.microsoft.com/office/word/2010/wordml" mc:Ignorable="w14">
+<w:styles xmlns:r="http://schemas.openxmlformats.org/officeDocument/2006/relationships" xmlns:w="http://schemas.openxmlformats.org/wordprocessingml/2006/main">
   <w:docDefaults>
     <w:rPrDefault>
       <w:rPr>
@@ -379,6 +380,7 @@
   <w:style w:type="paragraph" w:default="1" w:styleId="Normal">
     <w:name w:val="Normal"/>
     <w:qFormat/>
+    <w:rsid w:val="007F48BA"/>
   </w:style>
   <w:style w:type="paragraph" w:styleId="Heading1">
     <w:name w:val="heading 1"/>
@@ -438,6 +440,7 @@
     <w:uiPriority w:val="99"/>
     <w:semiHidden/>
     <w:unhideWhenUsed/>
+    <w:qFormat/>
     <w:tblPr>
       <w:tblInd w:w="0" w:type="dxa"/>
       <w:tblCellMar>

</xml_diff>